<commit_message>
updated document in resources folder
</commit_message>
<xml_diff>
--- a/src/main/resources/Alamo-Daniel-Week1.docx
+++ b/src/main/resources/Alamo-Daniel-Week1.docx
@@ -2506,12 +2506,12 @@
           <wp:inline distB="114300" distT="114300" distL="114300" distR="114300">
             <wp:extent cx="5943600" cy="4470400"/>
             <wp:effectExtent b="12700" l="12700" r="12700" t="12700"/>
-            <wp:docPr id="3" name="image1.png"/>
+            <wp:docPr id="4" name="image3.png"/>
             <a:graphic>
               <a:graphicData uri="http://schemas.openxmlformats.org/drawingml/2006/picture">
                 <pic:pic>
                   <pic:nvPicPr>
-                    <pic:cNvPr id="0" name="image1.png"/>
+                    <pic:cNvPr id="0" name="image3.png"/>
                     <pic:cNvPicPr preferRelativeResize="0"/>
                   </pic:nvPicPr>
                   <pic:blipFill>
@@ -2751,12 +2751,12 @@
           <wp:inline distB="114300" distT="114300" distL="114300" distR="114300">
             <wp:extent cx="5943600" cy="5003800"/>
             <wp:effectExtent b="12700" l="12700" r="12700" t="12700"/>
-            <wp:docPr id="1" name="image3.png"/>
+            <wp:docPr id="1" name="image4.png"/>
             <a:graphic>
               <a:graphicData uri="http://schemas.openxmlformats.org/drawingml/2006/picture">
                 <pic:pic>
                   <pic:nvPicPr>
-                    <pic:cNvPr id="0" name="image3.png"/>
+                    <pic:cNvPr id="0" name="image4.png"/>
                     <pic:cNvPicPr preferRelativeResize="0"/>
                   </pic:nvPicPr>
                   <pic:blipFill>
@@ -2801,10 +2801,242 @@
         </w:rPr>
         <w:t xml:space="preserve">IMG: Sequence Diagram of the Viva Ventura app. </w:t>
       </w:r>
-      <w:r>
-        <w:rPr>
-          <w:rtl w:val="0"/>
-        </w:rPr>
+    </w:p>
+    <w:p>
+      <w:pPr>
+        <w:rPr/>
+      </w:pPr>
+      <w:r>
+        <w:rPr>
+          <w:rtl w:val="0"/>
+        </w:rPr>
+      </w:r>
+    </w:p>
+    <w:p>
+      <w:pPr>
+        <w:rPr/>
+      </w:pPr>
+      <w:r>
+        <w:rPr>
+          <w:rtl w:val="0"/>
+        </w:rPr>
+      </w:r>
+    </w:p>
+    <w:p>
+      <w:pPr>
+        <w:rPr/>
+      </w:pPr>
+      <w:r>
+        <w:rPr>
+          <w:rtl w:val="0"/>
+        </w:rPr>
+      </w:r>
+    </w:p>
+    <w:p>
+      <w:pPr>
+        <w:rPr/>
+      </w:pPr>
+      <w:r>
+        <w:rPr>
+          <w:rtl w:val="0"/>
+        </w:rPr>
+      </w:r>
+    </w:p>
+    <w:p>
+      <w:pPr>
+        <w:rPr/>
+      </w:pPr>
+      <w:r>
+        <w:rPr>
+          <w:rtl w:val="0"/>
+        </w:rPr>
+      </w:r>
+    </w:p>
+    <w:p>
+      <w:pPr>
+        <w:rPr/>
+      </w:pPr>
+      <w:r>
+        <w:rPr>
+          <w:rtl w:val="0"/>
+        </w:rPr>
+      </w:r>
+    </w:p>
+    <w:p>
+      <w:pPr>
+        <w:rPr/>
+      </w:pPr>
+      <w:r>
+        <w:rPr>
+          <w:rtl w:val="0"/>
+        </w:rPr>
+      </w:r>
+    </w:p>
+    <w:p>
+      <w:pPr>
+        <w:rPr/>
+      </w:pPr>
+      <w:r>
+        <w:rPr>
+          <w:rtl w:val="0"/>
+        </w:rPr>
+      </w:r>
+    </w:p>
+    <w:p>
+      <w:pPr>
+        <w:rPr/>
+      </w:pPr>
+      <w:r>
+        <w:rPr>
+          <w:rtl w:val="0"/>
+        </w:rPr>
+      </w:r>
+    </w:p>
+    <w:p>
+      <w:pPr>
+        <w:rPr/>
+      </w:pPr>
+      <w:r>
+        <w:rPr>
+          <w:rtl w:val="0"/>
+        </w:rPr>
+      </w:r>
+    </w:p>
+    <w:p>
+      <w:pPr>
+        <w:rPr/>
+      </w:pPr>
+      <w:r>
+        <w:rPr>
+          <w:rtl w:val="0"/>
+        </w:rPr>
+      </w:r>
+    </w:p>
+    <w:p>
+      <w:pPr>
+        <w:rPr/>
+      </w:pPr>
+      <w:r>
+        <w:rPr>
+          <w:rtl w:val="0"/>
+        </w:rPr>
+      </w:r>
+    </w:p>
+    <w:p>
+      <w:pPr>
+        <w:rPr/>
+      </w:pPr>
+      <w:r>
+        <w:pict>
+          <v:rect style="width:0.0pt;height:1.5pt" o:hr="t" o:hrstd="t" o:hralign="center" fillcolor="#A0A0A0" stroked="f"/>
+        </w:pict>
+      </w:r>
+      <w:r>
+        <w:rPr>
+          <w:rtl w:val="0"/>
+        </w:rPr>
+      </w:r>
+    </w:p>
+    <w:p>
+      <w:pPr>
+        <w:rPr>
+          <w:b w:val="1"/>
+          <w:sz w:val="32"/>
+          <w:szCs w:val="32"/>
+        </w:rPr>
+      </w:pPr>
+      <w:r>
+        <w:rPr>
+          <w:b w:val="1"/>
+          <w:sz w:val="32"/>
+          <w:szCs w:val="32"/>
+          <w:rtl w:val="0"/>
+        </w:rPr>
+        <w:t xml:space="preserve">UNIT TESTS</w:t>
+      </w:r>
+    </w:p>
+    <w:p>
+      <w:pPr>
+        <w:rPr>
+          <w:b w:val="1"/>
+          <w:sz w:val="32"/>
+          <w:szCs w:val="32"/>
+        </w:rPr>
+      </w:pPr>
+      <w:r>
+        <w:rPr>
+          <w:rtl w:val="0"/>
+        </w:rPr>
+      </w:r>
+    </w:p>
+    <w:p>
+      <w:pPr>
+        <w:jc w:val="center"/>
+        <w:rPr>
+          <w:b w:val="1"/>
+          <w:sz w:val="32"/>
+          <w:szCs w:val="32"/>
+        </w:rPr>
+      </w:pPr>
+      <w:r>
+        <w:rPr>
+          <w:b w:val="1"/>
+          <w:sz w:val="32"/>
+          <w:szCs w:val="32"/>
+        </w:rPr>
+        <w:drawing>
+          <wp:inline distB="114300" distT="114300" distL="114300" distR="114300">
+            <wp:extent cx="5943600" cy="3721100"/>
+            <wp:effectExtent b="0" l="0" r="0" t="0"/>
+            <wp:docPr id="3" name="image1.png"/>
+            <a:graphic>
+              <a:graphicData uri="http://schemas.openxmlformats.org/drawingml/2006/picture">
+                <pic:pic>
+                  <pic:nvPicPr>
+                    <pic:cNvPr id="0" name="image1.png"/>
+                    <pic:cNvPicPr preferRelativeResize="0"/>
+                  </pic:nvPicPr>
+                  <pic:blipFill>
+                    <a:blip r:embed="rId9"/>
+                    <a:srcRect b="0" l="0" r="0" t="0"/>
+                    <a:stretch>
+                      <a:fillRect/>
+                    </a:stretch>
+                  </pic:blipFill>
+                  <pic:spPr>
+                    <a:xfrm>
+                      <a:off x="0" y="0"/>
+                      <a:ext cx="5943600" cy="3721100"/>
+                    </a:xfrm>
+                    <a:prstGeom prst="rect"/>
+                    <a:ln/>
+                  </pic:spPr>
+                </pic:pic>
+              </a:graphicData>
+            </a:graphic>
+          </wp:inline>
+        </w:drawing>
+      </w:r>
+      <w:r>
+        <w:rPr>
+          <w:rtl w:val="0"/>
+        </w:rPr>
+      </w:r>
+    </w:p>
+    <w:p>
+      <w:pPr>
+        <w:rPr>
+          <w:sz w:val="24"/>
+          <w:szCs w:val="24"/>
+        </w:rPr>
+      </w:pPr>
+      <w:r>
+        <w:rPr>
+          <w:sz w:val="24"/>
+          <w:szCs w:val="24"/>
+          <w:rtl w:val="0"/>
+        </w:rPr>
+        <w:t xml:space="preserve">IMG: Sample of 4 JUnit tests that validate valid and invalid email and passwords. </w:t>
       </w:r>
     </w:p>
     <w:sectPr>

</xml_diff>